<commit_message>
Output as of 2022-January-22
</commit_message>
<xml_diff>
--- a/output/2022-01-22/nsw-covid-report-2022-01-22.docx
+++ b/output/2022-01-22/nsw-covid-report-2022-01-22.docx
@@ -73,51 +73,30 @@
         <w:t xml:space="preserve">(always up-to-date)</w:t>
       </w:r>
     </w:p>
-    <w:bookmarkStart w:id="24" w:name="hospitalisation"/>
+    <w:bookmarkStart w:id="24" w:name="deaths"/>
     <w:p>
       <w:pPr>
         <w:pStyle w:val="Heading2"/>
       </w:pPr>
       <w:r>
-        <w:t xml:space="preserve">Hospitalisation</w:t>
+        <w:t xml:space="preserve">Deaths</w:t>
       </w:r>
     </w:p>
     <w:p>
       <w:pPr>
         <w:pStyle w:val="FirstParagraph"/>
-      </w:pPr>
-      <w:r>
-        <w:t xml:space="preserve">Hospitals will be saturated on</w:t>
-      </w:r>
-      <w:r>
-        <w:t xml:space="preserve"> </w:t>
-      </w:r>
-      <w:r>
-        <w:rPr>
-          <w:bCs/>
-          <w:b/>
-        </w:rPr>
-        <w:t xml:space="preserve">Wednesday 9th February 2022</w:t>
-      </w:r>
-      <w:r>
-        <w:t xml:space="preserve">.</w:t>
-      </w:r>
-    </w:p>
-    <w:p>
-      <w:pPr>
-        <w:pStyle w:val="BodyText"/>
       </w:pPr>
       <w:r>
         <w:drawing>
           <wp:inline>
-            <wp:extent cx="5334000" cy="1778000"/>
+            <wp:extent cx="5334000" cy="2667000"/>
             <wp:effectExtent b="0" l="0" r="0" t="0"/>
             <wp:docPr descr="" title="" id="1" name="Picture"/>
             <a:graphic>
               <a:graphicData uri="http://schemas.openxmlformats.org/drawingml/2006/picture">
                 <pic:pic>
                   <pic:nvPicPr>
-                    <pic:cNvPr descr="2022-01-22/hospitalisation.png" id="0" name="Picture"/>
+                    <pic:cNvPr descr="2022-01-22/deaths.png" id="0" name="Picture"/>
                     <pic:cNvPicPr>
                       <a:picLocks noChangeArrowheads="1" noChangeAspect="1"/>
                     </pic:cNvPicPr>
@@ -131,7 +110,7 @@
                   <pic:spPr bwMode="auto">
                     <a:xfrm>
                       <a:off x="0" y="0"/>
-                      <a:ext cx="5334000" cy="1778000"/>
+                      <a:ext cx="5334000" cy="2667000"/>
                     </a:xfrm>
                     <a:prstGeom prst="rect">
                       <a:avLst/>
@@ -151,13 +130,13 @@
       </w:r>
     </w:p>
     <w:bookmarkEnd w:id="24"/>
-    <w:bookmarkStart w:id="26" w:name="icu"/>
+    <w:bookmarkStart w:id="26" w:name="hospitalisation"/>
     <w:p>
       <w:pPr>
         <w:pStyle w:val="Heading2"/>
       </w:pPr>
       <w:r>
-        <w:t xml:space="preserve">ICU</w:t>
+        <w:t xml:space="preserve">Hospitalisation</w:t>
       </w:r>
     </w:p>
     <w:p>
@@ -165,20 +144,13 @@
         <w:pStyle w:val="FirstParagraph"/>
       </w:pPr>
       <w:r>
-        <w:t xml:space="preserve">Every ICU bed will be occupied on on</w:t>
+        <w:t xml:space="preserve">This model isn’t smart enough to realise that people get better and leave the hospital.</w:t>
       </w:r>
       <w:r>
         <w:t xml:space="preserve"> </w:t>
       </w:r>
       <w:r>
-        <w:rPr>
-          <w:bCs/>
-          <w:b/>
-        </w:rPr>
-        <w:t xml:space="preserve">Monday 31st January 2022</w:t>
-      </w:r>
-      <w:r>
-        <w:t xml:space="preserve">.</w:t>
+        <w:t xml:space="preserve">So it ends up predicting a flat line instead of dropping back down to zero.</w:t>
       </w:r>
     </w:p>
     <w:p>
@@ -188,14 +160,14 @@
       <w:r>
         <w:drawing>
           <wp:inline>
-            <wp:extent cx="5334000" cy="1778000"/>
+            <wp:extent cx="5334000" cy="2667000"/>
             <wp:effectExtent b="0" l="0" r="0" t="0"/>
             <wp:docPr descr="" title="" id="1" name="Picture"/>
             <a:graphic>
               <a:graphicData uri="http://schemas.openxmlformats.org/drawingml/2006/picture">
                 <pic:pic>
                   <pic:nvPicPr>
-                    <pic:cNvPr descr="2022-01-22/icu.png" id="0" name="Picture"/>
+                    <pic:cNvPr descr="2022-01-22/hospitalisation.png" id="0" name="Picture"/>
                     <pic:cNvPicPr>
                       <a:picLocks noChangeArrowheads="1" noChangeAspect="1"/>
                     </pic:cNvPicPr>
@@ -209,7 +181,7 @@
                   <pic:spPr bwMode="auto">
                     <a:xfrm>
                       <a:off x="0" y="0"/>
-                      <a:ext cx="5334000" cy="1778000"/>
+                      <a:ext cx="5334000" cy="2667000"/>
                     </a:xfrm>
                     <a:prstGeom prst="rect">
                       <a:avLst/>
@@ -229,30 +201,50 @@
       </w:r>
     </w:p>
     <w:bookmarkEnd w:id="26"/>
-    <w:bookmarkStart w:id="28" w:name="number-of-people-on-ventilators"/>
+    <w:bookmarkStart w:id="28" w:name="icu"/>
     <w:p>
       <w:pPr>
         <w:pStyle w:val="Heading2"/>
       </w:pPr>
       <w:r>
-        <w:t xml:space="preserve">Number of people on ventilators</w:t>
+        <w:t xml:space="preserve">ICU</w:t>
       </w:r>
     </w:p>
     <w:p>
       <w:pPr>
         <w:pStyle w:val="FirstParagraph"/>
+      </w:pPr>
+      <w:r>
+        <w:t xml:space="preserve">This model isn’t smart enough to realise that people eventually leave the ICU</w:t>
+      </w:r>
+      <w:r>
+        <w:t xml:space="preserve"> </w:t>
+      </w:r>
+      <w:r>
+        <w:t xml:space="preserve">(either by dying or recovering).</w:t>
+      </w:r>
+      <w:r>
+        <w:t xml:space="preserve"> </w:t>
+      </w:r>
+      <w:r>
+        <w:t xml:space="preserve">So it ends up predicting a flat line instead of dropping back down to zero.</w:t>
+      </w:r>
+    </w:p>
+    <w:p>
+      <w:pPr>
+        <w:pStyle w:val="BodyText"/>
       </w:pPr>
       <w:r>
         <w:drawing>
           <wp:inline>
-            <wp:extent cx="5334000" cy="1778000"/>
+            <wp:extent cx="5334000" cy="2667000"/>
             <wp:effectExtent b="0" l="0" r="0" t="0"/>
             <wp:docPr descr="" title="" id="1" name="Picture"/>
             <a:graphic>
               <a:graphicData uri="http://schemas.openxmlformats.org/drawingml/2006/picture">
                 <pic:pic>
                   <pic:nvPicPr>
-                    <pic:cNvPr descr="2022-01-22/ventilators.png" id="0" name="Picture"/>
+                    <pic:cNvPr descr="2022-01-22/icu.png" id="0" name="Picture"/>
                     <pic:cNvPicPr>
                       <a:picLocks noChangeArrowheads="1" noChangeAspect="1"/>
                     </pic:cNvPicPr>
@@ -266,7 +258,7 @@
                   <pic:spPr bwMode="auto">
                     <a:xfrm>
                       <a:off x="0" y="0"/>
-                      <a:ext cx="5334000" cy="1778000"/>
+                      <a:ext cx="5334000" cy="2667000"/>
                     </a:xfrm>
                     <a:prstGeom prst="rect">
                       <a:avLst/>
@@ -286,13 +278,13 @@
       </w:r>
     </w:p>
     <w:bookmarkEnd w:id="28"/>
-    <w:bookmarkStart w:id="30" w:name="number-of-confirmed-infections"/>
+    <w:bookmarkStart w:id="30" w:name="number-of-people-on-ventilators"/>
     <w:p>
       <w:pPr>
         <w:pStyle w:val="Heading2"/>
       </w:pPr>
       <w:r>
-        <w:t xml:space="preserve">Number of confirmed infections</w:t>
+        <w:t xml:space="preserve">Number of people on ventilators</w:t>
       </w:r>
     </w:p>
     <w:p>
@@ -300,20 +292,13 @@
         <w:pStyle w:val="FirstParagraph"/>
       </w:pPr>
       <w:r>
-        <w:t xml:space="preserve">The current outbreak of Covid will peak on</w:t>
+        <w:t xml:space="preserve">This model isn’t smart enough to realise that people only need ventilators for</w:t>
       </w:r>
       <w:r>
         <w:t xml:space="preserve"> </w:t>
       </w:r>
       <w:r>
-        <w:rPr>
-          <w:bCs/>
-          <w:b/>
-        </w:rPr>
-        <w:t xml:space="preserve">Wednesday 9th February 2022</w:t>
-      </w:r>
-      <w:r>
-        <w:t xml:space="preserve">.</w:t>
+        <w:t xml:space="preserve">a short time (either they recover or they die). So it ends up predicting a flat line.</w:t>
       </w:r>
     </w:p>
     <w:p>
@@ -323,14 +308,14 @@
       <w:r>
         <w:drawing>
           <wp:inline>
-            <wp:extent cx="5334000" cy="1778000"/>
+            <wp:extent cx="5334000" cy="2667000"/>
             <wp:effectExtent b="0" l="0" r="0" t="0"/>
             <wp:docPr descr="" title="" id="1" name="Picture"/>
             <a:graphic>
               <a:graphicData uri="http://schemas.openxmlformats.org/drawingml/2006/picture">
                 <pic:pic>
                   <pic:nvPicPr>
-                    <pic:cNvPr descr="2022-01-22/infection.png" id="0" name="Picture"/>
+                    <pic:cNvPr descr="2022-01-22/ventilators.png" id="0" name="Picture"/>
                     <pic:cNvPicPr>
                       <a:picLocks noChangeArrowheads="1" noChangeAspect="1"/>
                     </pic:cNvPicPr>
@@ -344,7 +329,7 @@
                   <pic:spPr bwMode="auto">
                     <a:xfrm>
                       <a:off x="0" y="0"/>
-                      <a:ext cx="5334000" cy="1778000"/>
+                      <a:ext cx="5334000" cy="2667000"/>
                     </a:xfrm>
                     <a:prstGeom prst="rect">
                       <a:avLst/>
@@ -364,13 +349,13 @@
       </w:r>
     </w:p>
     <w:bookmarkEnd w:id="30"/>
-    <w:bookmarkStart w:id="32" w:name="deaths"/>
+    <w:bookmarkStart w:id="32" w:name="number-of-confirmed-infections"/>
     <w:p>
       <w:pPr>
         <w:pStyle w:val="Heading2"/>
       </w:pPr>
       <w:r>
-        <w:t xml:space="preserve">Deaths</w:t>
+        <w:t xml:space="preserve">Number of confirmed infections</w:t>
       </w:r>
     </w:p>
     <w:p>
@@ -378,7 +363,35 @@
         <w:pStyle w:val="FirstParagraph"/>
       </w:pPr>
       <w:r>
-        <w:t xml:space="preserve">After Wednesday 9th February 2022 (when hospitals are saturated), we should expect to see the death rate increase significantly.</w:t>
+        <w:t xml:space="preserve">Note that this is a</w:t>
+      </w:r>
+      <w:r>
+        <w:t xml:space="preserve"> </w:t>
+      </w:r>
+      <w:r>
+        <w:rPr>
+          <w:iCs/>
+          <w:i/>
+        </w:rPr>
+        <w:t xml:space="preserve">log</w:t>
+      </w:r>
+      <w:r>
+        <w:t xml:space="preserve"> </w:t>
+      </w:r>
+      <w:r>
+        <w:t xml:space="preserve">scale chart. Going up by one line in the chart means</w:t>
+      </w:r>
+      <w:r>
+        <w:t xml:space="preserve"> </w:t>
+      </w:r>
+      <w:r>
+        <w:t xml:space="preserve">10 times as many people have been infected. It is possible that</w:t>
+      </w:r>
+      <w:r>
+        <w:t xml:space="preserve"> </w:t>
+      </w:r>
+      <w:r>
+        <w:t xml:space="preserve">there are vastly more cases than have been reported (e.g. people who took a RAT test and then stayed home until they recovered without telling anyone and without taking a PCR test); so maybe Omicron will saturate the population sooner than my model predicts and so we’ll never get to filling the hospitals.</w:t>
       </w:r>
     </w:p>
     <w:p>
@@ -395,7 +408,7 @@
               <a:graphicData uri="http://schemas.openxmlformats.org/drawingml/2006/picture">
                 <pic:pic>
                   <pic:nvPicPr>
-                    <pic:cNvPr descr="2022-01-22/deaths.png" id="0" name="Picture"/>
+                    <pic:cNvPr descr="2022-01-22/infection.png" id="0" name="Picture"/>
                     <pic:cNvPicPr>
                       <a:picLocks noChangeArrowheads="1" noChangeAspect="1"/>
                     </pic:cNvPicPr>
@@ -447,7 +460,13 @@
         </w:numPr>
       </w:pPr>
       <w:r>
-        <w:t xml:space="preserve">Maybe unvaccinated people are catching Omicron first, and then having the worst outcomes, and going to hospital. So maybe once Omicron has churned through them, the number of hospital places will stop rising.</w:t>
+        <w:t xml:space="preserve">The hospitalisation, ICU and ventilator models all regress a logistic curve. They</w:t>
+      </w:r>
+      <w:r>
+        <w:t xml:space="preserve"> </w:t>
+      </w:r>
+      <w:r>
+        <w:t xml:space="preserve">should regress a curve that returns back down to zero.</w:t>
       </w:r>
     </w:p>
     <w:p>
@@ -458,349 +477,10 @@
         </w:numPr>
       </w:pPr>
       <w:r>
-        <w:t xml:space="preserve">Maybe there are vastly more cases than have been reported (e.g. people who took a RAT test and then stayed home until they recovered without telling anyone and without taking a PCR test); so maybe Omicron will saturate the population sooner than my model predicts and so we’ll never get to filling the hospitals.</w:t>
-      </w:r>
-    </w:p>
-    <w:p>
-      <w:pPr>
-        <w:numPr>
-          <w:ilvl w:val="0"/>
-          <w:numId w:val="1002"/>
-        </w:numPr>
-      </w:pPr>
-      <w:r>
-        <w:t xml:space="preserve">Maybe the booster doses will have an unexpected effect on the number of people in hospitals, etc. That is, if the booster makes you 8 times less likely to need to go to hospital, then that just delays the date when the hospitals are overloaded by 3 weeks. But if the booster dose has super powers (1000 times less likely to need to go to hospital), then we might never saturate.</w:t>
-      </w:r>
-    </w:p>
-    <w:p>
-      <w:pPr>
-        <w:numPr>
-          <w:ilvl w:val="0"/>
-          <w:numId w:val="1002"/>
-        </w:numPr>
-      </w:pPr>
-      <w:r>
         <w:t xml:space="preserve">I’m calculating everything independently of each other (hospitalisations aren’t modelled as having a relationship to the number of cases). The further out you go the less accurate it is. Perhaps my inaccuracies are piling up so that even predicting 7 weeks into the future is wrong.</w:t>
       </w:r>
     </w:p>
     <w:bookmarkEnd w:id="34"/>
-    <w:bookmarkStart w:id="45" w:name="how-trustworthy-is-this"/>
-    <w:p>
-      <w:pPr>
-        <w:pStyle w:val="Heading1"/>
-      </w:pPr>
-      <w:r>
-        <w:t xml:space="preserve">How trustworthy is this?</w:t>
-      </w:r>
-    </w:p>
-    <w:p>
-      <w:pPr>
-        <w:pStyle w:val="FirstParagraph"/>
-      </w:pPr>
-      <w:r>
-        <w:t xml:space="preserve">Here are some charts of how my predictions have changed over time.</w:t>
-      </w:r>
-    </w:p>
-    <w:p>
-      <w:pPr>
-        <w:pStyle w:val="BodyText"/>
-      </w:pPr>
-      <w:r>
-        <w:t xml:space="preserve">A flat line means that I have been quite consistent. A line trending down means that the situation</w:t>
-      </w:r>
-      <w:r>
-        <w:t xml:space="preserve"> </w:t>
-      </w:r>
-      <w:r>
-        <w:t xml:space="preserve">has been getting worse, and I have been too optimistic.</w:t>
-      </w:r>
-    </w:p>
-    <w:bookmarkStart w:id="36" w:name="hospitalisation-1"/>
-    <w:p>
-      <w:pPr>
-        <w:pStyle w:val="Heading2"/>
-      </w:pPr>
-      <w:r>
-        <w:t xml:space="preserve">Hospitalisation</w:t>
-      </w:r>
-    </w:p>
-    <w:p>
-      <w:pPr>
-        <w:pStyle w:val="FirstParagraph"/>
-      </w:pPr>
-      <w:r>
-        <w:drawing>
-          <wp:inline>
-            <wp:extent cx="5334000" cy="4000499"/>
-            <wp:effectExtent b="0" l="0" r="0" t="0"/>
-            <wp:docPr descr="" title="" id="1" name="Picture"/>
-            <a:graphic>
-              <a:graphicData uri="http://schemas.openxmlformats.org/drawingml/2006/picture">
-                <pic:pic>
-                  <pic:nvPicPr>
-                    <pic:cNvPr descr="2022-01-22/historical/hospitalisation.png" id="0" name="Picture"/>
-                    <pic:cNvPicPr>
-                      <a:picLocks noChangeArrowheads="1" noChangeAspect="1"/>
-                    </pic:cNvPicPr>
-                  </pic:nvPicPr>
-                  <pic:blipFill>
-                    <a:blip r:embed="rId35"/>
-                    <a:stretch>
-                      <a:fillRect/>
-                    </a:stretch>
-                  </pic:blipFill>
-                  <pic:spPr bwMode="auto">
-                    <a:xfrm>
-                      <a:off x="0" y="0"/>
-                      <a:ext cx="5334000" cy="4000499"/>
-                    </a:xfrm>
-                    <a:prstGeom prst="rect">
-                      <a:avLst/>
-                    </a:prstGeom>
-                    <a:noFill/>
-                    <a:ln w="9525">
-                      <a:noFill/>
-                      <a:headEnd/>
-                      <a:tailEnd/>
-                    </a:ln>
-                  </pic:spPr>
-                </pic:pic>
-              </a:graphicData>
-            </a:graphic>
-          </wp:inline>
-        </w:drawing>
-      </w:r>
-    </w:p>
-    <w:bookmarkEnd w:id="36"/>
-    <w:bookmarkStart w:id="38" w:name="icu-1"/>
-    <w:p>
-      <w:pPr>
-        <w:pStyle w:val="Heading2"/>
-      </w:pPr>
-      <w:r>
-        <w:t xml:space="preserve">ICU</w:t>
-      </w:r>
-    </w:p>
-    <w:p>
-      <w:pPr>
-        <w:pStyle w:val="FirstParagraph"/>
-      </w:pPr>
-      <w:r>
-        <w:drawing>
-          <wp:inline>
-            <wp:extent cx="5334000" cy="4000499"/>
-            <wp:effectExtent b="0" l="0" r="0" t="0"/>
-            <wp:docPr descr="" title="" id="1" name="Picture"/>
-            <a:graphic>
-              <a:graphicData uri="http://schemas.openxmlformats.org/drawingml/2006/picture">
-                <pic:pic>
-                  <pic:nvPicPr>
-                    <pic:cNvPr descr="2022-01-22/historical/icu.png" id="0" name="Picture"/>
-                    <pic:cNvPicPr>
-                      <a:picLocks noChangeArrowheads="1" noChangeAspect="1"/>
-                    </pic:cNvPicPr>
-                  </pic:nvPicPr>
-                  <pic:blipFill>
-                    <a:blip r:embed="rId37"/>
-                    <a:stretch>
-                      <a:fillRect/>
-                    </a:stretch>
-                  </pic:blipFill>
-                  <pic:spPr bwMode="auto">
-                    <a:xfrm>
-                      <a:off x="0" y="0"/>
-                      <a:ext cx="5334000" cy="4000499"/>
-                    </a:xfrm>
-                    <a:prstGeom prst="rect">
-                      <a:avLst/>
-                    </a:prstGeom>
-                    <a:noFill/>
-                    <a:ln w="9525">
-                      <a:noFill/>
-                      <a:headEnd/>
-                      <a:tailEnd/>
-                    </a:ln>
-                  </pic:spPr>
-                </pic:pic>
-              </a:graphicData>
-            </a:graphic>
-          </wp:inline>
-        </w:drawing>
-      </w:r>
-    </w:p>
-    <w:bookmarkEnd w:id="38"/>
-    <w:bookmarkStart w:id="40" w:name="number-of-people-on-ventilators-1"/>
-    <w:p>
-      <w:pPr>
-        <w:pStyle w:val="Heading2"/>
-      </w:pPr>
-      <w:r>
-        <w:t xml:space="preserve">Number of people on ventilators</w:t>
-      </w:r>
-    </w:p>
-    <w:p>
-      <w:pPr>
-        <w:pStyle w:val="FirstParagraph"/>
-      </w:pPr>
-      <w:r>
-        <w:drawing>
-          <wp:inline>
-            <wp:extent cx="5334000" cy="4000499"/>
-            <wp:effectExtent b="0" l="0" r="0" t="0"/>
-            <wp:docPr descr="" title="" id="1" name="Picture"/>
-            <a:graphic>
-              <a:graphicData uri="http://schemas.openxmlformats.org/drawingml/2006/picture">
-                <pic:pic>
-                  <pic:nvPicPr>
-                    <pic:cNvPr descr="2022-01-22/historical/ventilators.png" id="0" name="Picture"/>
-                    <pic:cNvPicPr>
-                      <a:picLocks noChangeArrowheads="1" noChangeAspect="1"/>
-                    </pic:cNvPicPr>
-                  </pic:nvPicPr>
-                  <pic:blipFill>
-                    <a:blip r:embed="rId39"/>
-                    <a:stretch>
-                      <a:fillRect/>
-                    </a:stretch>
-                  </pic:blipFill>
-                  <pic:spPr bwMode="auto">
-                    <a:xfrm>
-                      <a:off x="0" y="0"/>
-                      <a:ext cx="5334000" cy="4000499"/>
-                    </a:xfrm>
-                    <a:prstGeom prst="rect">
-                      <a:avLst/>
-                    </a:prstGeom>
-                    <a:noFill/>
-                    <a:ln w="9525">
-                      <a:noFill/>
-                      <a:headEnd/>
-                      <a:tailEnd/>
-                    </a:ln>
-                  </pic:spPr>
-                </pic:pic>
-              </a:graphicData>
-            </a:graphic>
-          </wp:inline>
-        </w:drawing>
-      </w:r>
-    </w:p>
-    <w:bookmarkEnd w:id="40"/>
-    <w:bookmarkStart w:id="42" w:name="number-of-confirmed-infections-1"/>
-    <w:p>
-      <w:pPr>
-        <w:pStyle w:val="Heading2"/>
-      </w:pPr>
-      <w:r>
-        <w:t xml:space="preserve">Number of confirmed infections</w:t>
-      </w:r>
-    </w:p>
-    <w:p>
-      <w:pPr>
-        <w:pStyle w:val="FirstParagraph"/>
-      </w:pPr>
-      <w:r>
-        <w:drawing>
-          <wp:inline>
-            <wp:extent cx="5334000" cy="4000499"/>
-            <wp:effectExtent b="0" l="0" r="0" t="0"/>
-            <wp:docPr descr="" title="" id="1" name="Picture"/>
-            <a:graphic>
-              <a:graphicData uri="http://schemas.openxmlformats.org/drawingml/2006/picture">
-                <pic:pic>
-                  <pic:nvPicPr>
-                    <pic:cNvPr descr="2022-01-22/historical/infection.png" id="0" name="Picture"/>
-                    <pic:cNvPicPr>
-                      <a:picLocks noChangeArrowheads="1" noChangeAspect="1"/>
-                    </pic:cNvPicPr>
-                  </pic:nvPicPr>
-                  <pic:blipFill>
-                    <a:blip r:embed="rId41"/>
-                    <a:stretch>
-                      <a:fillRect/>
-                    </a:stretch>
-                  </pic:blipFill>
-                  <pic:spPr bwMode="auto">
-                    <a:xfrm>
-                      <a:off x="0" y="0"/>
-                      <a:ext cx="5334000" cy="4000499"/>
-                    </a:xfrm>
-                    <a:prstGeom prst="rect">
-                      <a:avLst/>
-                    </a:prstGeom>
-                    <a:noFill/>
-                    <a:ln w="9525">
-                      <a:noFill/>
-                      <a:headEnd/>
-                      <a:tailEnd/>
-                    </a:ln>
-                  </pic:spPr>
-                </pic:pic>
-              </a:graphicData>
-            </a:graphic>
-          </wp:inline>
-        </w:drawing>
-      </w:r>
-    </w:p>
-    <w:bookmarkEnd w:id="42"/>
-    <w:bookmarkStart w:id="44" w:name="deaths-1"/>
-    <w:p>
-      <w:pPr>
-        <w:pStyle w:val="Heading2"/>
-      </w:pPr>
-      <w:r>
-        <w:t xml:space="preserve">Deaths</w:t>
-      </w:r>
-    </w:p>
-    <w:p>
-      <w:pPr>
-        <w:pStyle w:val="FirstParagraph"/>
-      </w:pPr>
-      <w:r>
-        <w:drawing>
-          <wp:inline>
-            <wp:extent cx="5334000" cy="4000499"/>
-            <wp:effectExtent b="0" l="0" r="0" t="0"/>
-            <wp:docPr descr="" title="" id="1" name="Picture"/>
-            <a:graphic>
-              <a:graphicData uri="http://schemas.openxmlformats.org/drawingml/2006/picture">
-                <pic:pic>
-                  <pic:nvPicPr>
-                    <pic:cNvPr descr="2022-01-22/historical/deaths.png" id="0" name="Picture"/>
-                    <pic:cNvPicPr>
-                      <a:picLocks noChangeArrowheads="1" noChangeAspect="1"/>
-                    </pic:cNvPicPr>
-                  </pic:nvPicPr>
-                  <pic:blipFill>
-                    <a:blip r:embed="rId43"/>
-                    <a:stretch>
-                      <a:fillRect/>
-                    </a:stretch>
-                  </pic:blipFill>
-                  <pic:spPr bwMode="auto">
-                    <a:xfrm>
-                      <a:off x="0" y="0"/>
-                      <a:ext cx="5334000" cy="4000499"/>
-                    </a:xfrm>
-                    <a:prstGeom prst="rect">
-                      <a:avLst/>
-                    </a:prstGeom>
-                    <a:noFill/>
-                    <a:ln w="9525">
-                      <a:noFill/>
-                      <a:headEnd/>
-                      <a:tailEnd/>
-                    </a:ln>
-                  </pic:spPr>
-                </pic:pic>
-              </a:graphicData>
-            </a:graphic>
-          </wp:inline>
-        </w:drawing>
-      </w:r>
-    </w:p>
-    <w:bookmarkEnd w:id="44"/>
-    <w:bookmarkEnd w:id="45"/>
     <w:sectPr/>
   </w:body>
 </w:document>

</xml_diff>